<commit_message>
Built site for gh-pages
</commit_message>
<xml_diff>
--- a/index.docx
+++ b/index.docx
@@ -55,7 +55,7 @@
         <w:pStyle w:val="Date"/>
       </w:pPr>
       <w:r>
-        <w:t xml:space="preserve">2023-09-26</w:t>
+        <w:t xml:space="preserve">2024-01-22</w:t>
       </w:r>
     </w:p>
     <w:p>
@@ -1219,7 +1219,7 @@
                     <a:graphicData uri="http://schemas.openxmlformats.org/drawingml/2006/picture">
                       <pic:pic>
                         <pic:nvPicPr>
-                          <pic:cNvPr descr="index_files/figure-docx/fig-spatial-plot-output-1.png" id="34" name="Picture"/>
+                          <pic:cNvPr descr="index_files/figure-docx/notebooks-explore-earthquakes-fig-spatial-plot-output-1.png" id="34" name="Picture"/>
                           <pic:cNvPicPr>
                             <a:picLocks noChangeArrowheads="1" noChangeAspect="1"/>
                           </pic:cNvPicPr>
@@ -1885,6 +1885,18 @@
     <w:uiPriority w:val="9"/>
     <w:unhideWhenUsed/>
     <w:qFormat/>
+  </w:style>
+  <w:style w:styleId="FootnoteBlockText" w:type="paragraph">
+    <w:name w:val="Footnote Block Text"/>
+    <w:basedOn w:val="Footnote Text"/>
+    <w:next w:val="Footnote Text"/>
+    <w:uiPriority w:val="9"/>
+    <w:unhideWhenUsed/>
+    <w:qFormat/>
+    <w:pPr>
+      <w:spacing w:after="100" w:before="100"/>
+      <w:ind w:firstLine="0" w:left="480" w:right="480"/>
+    </w:pPr>
   </w:style>
   <w:style w:default="1" w:styleId="DefaultParagraphFont" w:type="character">
     <w:name w:val="Default Paragraph Font"/>

</xml_diff>